<commit_message>
First attempt for Fall 2020 results
</commit_message>
<xml_diff>
--- a/Tables and Graphs.docx
+++ b/Tables and Graphs.docx
@@ -176,10 +176,7 @@
           </w:tcPr>
           <w:p>
             <w:r>
-              <w:t xml:space="preserve">1 - </w:t>
-            </w:r>
-            <w:r>
-              <w:t>February</w:t>
+              <w:t>1 - February</w:t>
             </w:r>
           </w:p>
         </w:tc>
@@ -3083,13 +3080,7 @@
     <w:p/>
     <w:p>
       <w:r>
-        <w:t xml:space="preserve">Table </w:t>
-      </w:r>
-      <w:r>
-        <w:t>4</w:t>
-      </w:r>
-      <w:r>
-        <w:t xml:space="preserve">. </w:t>
+        <w:t xml:space="preserve">Table 4. </w:t>
       </w:r>
       <w:r>
         <w:t xml:space="preserve">Descriptive Statistics of </w:t>
@@ -4373,6 +4364,2538 @@
       </w:tr>
     </w:tbl>
     <w:p/>
+    <w:p>
+      <w:r>
+        <w:t>Table 5. Parameter Estimates</w:t>
+      </w:r>
+      <w:r>
+        <w:t xml:space="preserve"> for Fall 2020</w:t>
+      </w:r>
+      <w:r>
+        <w:t>, 2.5% percentile, mean and 97.5% percentile</w:t>
+      </w:r>
+    </w:p>
+    <w:tbl>
+      <w:tblPr>
+        <w:tblStyle w:val="TableGrid"/>
+        <w:tblW w:w="0" w:type="auto"/>
+        <w:tblLook w:val="04A0" w:firstRow="1" w:lastRow="0" w:firstColumn="1" w:lastColumn="0" w:noHBand="0" w:noVBand="1"/>
+      </w:tblPr>
+      <w:tblGrid>
+        <w:gridCol w:w="1222"/>
+        <w:gridCol w:w="1016"/>
+        <w:gridCol w:w="1016"/>
+        <w:gridCol w:w="1016"/>
+        <w:gridCol w:w="1016"/>
+        <w:gridCol w:w="1016"/>
+        <w:gridCol w:w="1016"/>
+        <w:gridCol w:w="1016"/>
+        <w:gridCol w:w="1016"/>
+      </w:tblGrid>
+      <w:tr>
+        <w:trPr>
+          <w:trHeight w:val="300"/>
+        </w:trPr>
+        <w:tc>
+          <w:tcPr>
+            <w:tcW w:w="2140" w:type="dxa"/>
+            <w:noWrap/>
+            <w:hideMark/>
+          </w:tcPr>
+          <w:p>
+            <w:r>
+              <w:t>Variable</w:t>
+            </w:r>
+          </w:p>
+        </w:tc>
+        <w:tc>
+          <w:tcPr>
+            <w:tcW w:w="1745" w:type="dxa"/>
+            <w:noWrap/>
+            <w:hideMark/>
+          </w:tcPr>
+          <w:p>
+            <w:r>
+              <w:t>Period 1</w:t>
+            </w:r>
+          </w:p>
+        </w:tc>
+        <w:tc>
+          <w:tcPr>
+            <w:tcW w:w="1745" w:type="dxa"/>
+            <w:noWrap/>
+            <w:hideMark/>
+          </w:tcPr>
+          <w:p>
+            <w:r>
+              <w:t>Period 2</w:t>
+            </w:r>
+          </w:p>
+        </w:tc>
+        <w:tc>
+          <w:tcPr>
+            <w:tcW w:w="1745" w:type="dxa"/>
+            <w:noWrap/>
+            <w:hideMark/>
+          </w:tcPr>
+          <w:p>
+            <w:r>
+              <w:t>Period 3</w:t>
+            </w:r>
+          </w:p>
+        </w:tc>
+        <w:tc>
+          <w:tcPr>
+            <w:tcW w:w="1745" w:type="dxa"/>
+            <w:noWrap/>
+            <w:hideMark/>
+          </w:tcPr>
+          <w:p>
+            <w:r>
+              <w:t>Period 4</w:t>
+            </w:r>
+          </w:p>
+        </w:tc>
+        <w:tc>
+          <w:tcPr>
+            <w:tcW w:w="1745" w:type="dxa"/>
+            <w:noWrap/>
+            <w:hideMark/>
+          </w:tcPr>
+          <w:p>
+            <w:r>
+              <w:t>Period 5</w:t>
+            </w:r>
+          </w:p>
+        </w:tc>
+        <w:tc>
+          <w:tcPr>
+            <w:tcW w:w="1745" w:type="dxa"/>
+            <w:noWrap/>
+            <w:hideMark/>
+          </w:tcPr>
+          <w:p>
+            <w:r>
+              <w:t>Period 6</w:t>
+            </w:r>
+          </w:p>
+        </w:tc>
+        <w:tc>
+          <w:tcPr>
+            <w:tcW w:w="1745" w:type="dxa"/>
+            <w:noWrap/>
+            <w:hideMark/>
+          </w:tcPr>
+          <w:p>
+            <w:r>
+              <w:t>Period 7</w:t>
+            </w:r>
+          </w:p>
+        </w:tc>
+        <w:tc>
+          <w:tcPr>
+            <w:tcW w:w="1745" w:type="dxa"/>
+            <w:noWrap/>
+            <w:hideMark/>
+          </w:tcPr>
+          <w:p>
+            <w:r>
+              <w:t>Period 8</w:t>
+            </w:r>
+          </w:p>
+        </w:tc>
+      </w:tr>
+      <w:tr>
+        <w:trPr>
+          <w:trHeight w:val="300"/>
+        </w:trPr>
+        <w:tc>
+          <w:tcPr>
+            <w:tcW w:w="2140" w:type="dxa"/>
+            <w:noWrap/>
+            <w:hideMark/>
+          </w:tcPr>
+          <w:p>
+            <w:r>
+              <w:t>Baseline</w:t>
+            </w:r>
+          </w:p>
+        </w:tc>
+        <w:tc>
+          <w:tcPr>
+            <w:tcW w:w="1745" w:type="dxa"/>
+            <w:noWrap/>
+            <w:hideMark/>
+          </w:tcPr>
+          <w:p>
+            <w:r>
+              <w:t>(-7.65, -7.47, -7.28)</w:t>
+            </w:r>
+          </w:p>
+        </w:tc>
+        <w:tc>
+          <w:tcPr>
+            <w:tcW w:w="1745" w:type="dxa"/>
+            <w:noWrap/>
+            <w:hideMark/>
+          </w:tcPr>
+          <w:p>
+            <w:r>
+              <w:t>(-8.64, -8.46, -8.29)</w:t>
+            </w:r>
+          </w:p>
+        </w:tc>
+        <w:tc>
+          <w:tcPr>
+            <w:tcW w:w="1745" w:type="dxa"/>
+            <w:noWrap/>
+            <w:hideMark/>
+          </w:tcPr>
+          <w:p>
+            <w:r>
+              <w:t>(-7.73, -7.55, -7.37)</w:t>
+            </w:r>
+          </w:p>
+        </w:tc>
+        <w:tc>
+          <w:tcPr>
+            <w:tcW w:w="1745" w:type="dxa"/>
+            <w:noWrap/>
+            <w:hideMark/>
+          </w:tcPr>
+          <w:p>
+            <w:r>
+              <w:t>(-7.59, -7.42, -7.26)</w:t>
+            </w:r>
+          </w:p>
+        </w:tc>
+        <w:tc>
+          <w:tcPr>
+            <w:tcW w:w="1745" w:type="dxa"/>
+            <w:noWrap/>
+            <w:hideMark/>
+          </w:tcPr>
+          <w:p>
+            <w:r>
+              <w:t>(-7.13, -6.97, -6.79)</w:t>
+            </w:r>
+          </w:p>
+        </w:tc>
+        <w:tc>
+          <w:tcPr>
+            <w:tcW w:w="1745" w:type="dxa"/>
+            <w:noWrap/>
+            <w:hideMark/>
+          </w:tcPr>
+          <w:p>
+            <w:r>
+              <w:t>(-7.42, -7.27, -7.09)</w:t>
+            </w:r>
+          </w:p>
+        </w:tc>
+        <w:tc>
+          <w:tcPr>
+            <w:tcW w:w="1745" w:type="dxa"/>
+            <w:noWrap/>
+            <w:hideMark/>
+          </w:tcPr>
+          <w:p>
+            <w:r>
+              <w:t>(-6.51, -6.33, -6.17)</w:t>
+            </w:r>
+          </w:p>
+        </w:tc>
+        <w:tc>
+          <w:tcPr>
+            <w:tcW w:w="1745" w:type="dxa"/>
+            <w:noWrap/>
+            <w:hideMark/>
+          </w:tcPr>
+          <w:p>
+            <w:r>
+              <w:t>(-6.1, -5.93, -5.74)</w:t>
+            </w:r>
+          </w:p>
+        </w:tc>
+      </w:tr>
+      <w:tr>
+        <w:trPr>
+          <w:trHeight w:val="300"/>
+        </w:trPr>
+        <w:tc>
+          <w:tcPr>
+            <w:tcW w:w="2140" w:type="dxa"/>
+            <w:noWrap/>
+            <w:hideMark/>
+          </w:tcPr>
+          <w:p>
+            <w:r>
+              <w:t>Admitted</w:t>
+            </w:r>
+          </w:p>
+        </w:tc>
+        <w:tc>
+          <w:tcPr>
+            <w:tcW w:w="1745" w:type="dxa"/>
+            <w:noWrap/>
+            <w:hideMark/>
+          </w:tcPr>
+          <w:p>
+            <w:r>
+              <w:t>(-0.47, -0.08, 0.3)</w:t>
+            </w:r>
+          </w:p>
+        </w:tc>
+        <w:tc>
+          <w:tcPr>
+            <w:tcW w:w="1745" w:type="dxa"/>
+            <w:noWrap/>
+            <w:hideMark/>
+          </w:tcPr>
+          <w:p>
+            <w:r>
+              <w:t>(0.2, 0.65, 1.06)</w:t>
+            </w:r>
+          </w:p>
+        </w:tc>
+        <w:tc>
+          <w:tcPr>
+            <w:tcW w:w="1745" w:type="dxa"/>
+            <w:noWrap/>
+            <w:hideMark/>
+          </w:tcPr>
+          <w:p>
+            <w:r>
+              <w:t>(0.15, 0.63, 1.04)</w:t>
+            </w:r>
+          </w:p>
+        </w:tc>
+        <w:tc>
+          <w:tcPr>
+            <w:tcW w:w="1745" w:type="dxa"/>
+            <w:noWrap/>
+            <w:hideMark/>
+          </w:tcPr>
+          <w:p>
+            <w:r>
+              <w:t>(0.28, 0.83, 1.42)</w:t>
+            </w:r>
+          </w:p>
+        </w:tc>
+        <w:tc>
+          <w:tcPr>
+            <w:tcW w:w="1745" w:type="dxa"/>
+            <w:noWrap/>
+            <w:hideMark/>
+          </w:tcPr>
+          <w:p>
+            <w:r>
+              <w:t>(0.12, 0.68, 1.22)</w:t>
+            </w:r>
+          </w:p>
+        </w:tc>
+        <w:tc>
+          <w:tcPr>
+            <w:tcW w:w="1745" w:type="dxa"/>
+            <w:noWrap/>
+            <w:hideMark/>
+          </w:tcPr>
+          <w:p>
+            <w:r>
+              <w:t>(0.38, 0.92, 1.49)</w:t>
+            </w:r>
+          </w:p>
+        </w:tc>
+        <w:tc>
+          <w:tcPr>
+            <w:tcW w:w="1745" w:type="dxa"/>
+            <w:noWrap/>
+            <w:hideMark/>
+          </w:tcPr>
+          <w:p>
+            <w:r>
+              <w:t>(1.08, 1.43, 1.76)</w:t>
+            </w:r>
+          </w:p>
+        </w:tc>
+        <w:tc>
+          <w:tcPr>
+            <w:tcW w:w="1745" w:type="dxa"/>
+            <w:noWrap/>
+            <w:hideMark/>
+          </w:tcPr>
+          <w:p>
+            <w:r>
+              <w:t>(0.2, 0.74, 1.32)</w:t>
+            </w:r>
+          </w:p>
+        </w:tc>
+      </w:tr>
+      <w:tr>
+        <w:trPr>
+          <w:trHeight w:val="300"/>
+        </w:trPr>
+        <w:tc>
+          <w:tcPr>
+            <w:tcW w:w="2140" w:type="dxa"/>
+            <w:noWrap/>
+            <w:hideMark/>
+          </w:tcPr>
+          <w:p>
+            <w:r>
+              <w:t>Home Distance</w:t>
+            </w:r>
+          </w:p>
+        </w:tc>
+        <w:tc>
+          <w:tcPr>
+            <w:tcW w:w="1745" w:type="dxa"/>
+            <w:noWrap/>
+            <w:hideMark/>
+          </w:tcPr>
+          <w:p>
+            <w:r>
+              <w:t>(-0.3, -0.08, 0.09)</w:t>
+            </w:r>
+          </w:p>
+        </w:tc>
+        <w:tc>
+          <w:tcPr>
+            <w:tcW w:w="1745" w:type="dxa"/>
+            <w:noWrap/>
+            <w:hideMark/>
+          </w:tcPr>
+          <w:p>
+            <w:r>
+              <w:t>(-0.64, -0.33, -0.04)</w:t>
+            </w:r>
+          </w:p>
+        </w:tc>
+        <w:tc>
+          <w:tcPr>
+            <w:tcW w:w="1745" w:type="dxa"/>
+            <w:noWrap/>
+            <w:hideMark/>
+          </w:tcPr>
+          <w:p>
+            <w:r>
+              <w:t>(-0.24, -0.06, 0.09)</w:t>
+            </w:r>
+          </w:p>
+        </w:tc>
+        <w:tc>
+          <w:tcPr>
+            <w:tcW w:w="1745" w:type="dxa"/>
+            <w:noWrap/>
+            <w:hideMark/>
+          </w:tcPr>
+          <w:p>
+            <w:r>
+              <w:t>(-0.13, 0.02, 0.15)</w:t>
+            </w:r>
+          </w:p>
+        </w:tc>
+        <w:tc>
+          <w:tcPr>
+            <w:tcW w:w="1745" w:type="dxa"/>
+            <w:noWrap/>
+            <w:hideMark/>
+          </w:tcPr>
+          <w:p>
+            <w:r>
+              <w:t>(-0.39, -0.18, -0.0)</w:t>
+            </w:r>
+          </w:p>
+        </w:tc>
+        <w:tc>
+          <w:tcPr>
+            <w:tcW w:w="1745" w:type="dxa"/>
+            <w:noWrap/>
+            <w:hideMark/>
+          </w:tcPr>
+          <w:p>
+            <w:r>
+              <w:t>(-0.2, -0.03, 0.11)</w:t>
+            </w:r>
+          </w:p>
+        </w:tc>
+        <w:tc>
+          <w:tcPr>
+            <w:tcW w:w="1745" w:type="dxa"/>
+            <w:noWrap/>
+            <w:hideMark/>
+          </w:tcPr>
+          <w:p>
+            <w:r>
+              <w:t>(-0.21, -0.08, 0.04)</w:t>
+            </w:r>
+          </w:p>
+        </w:tc>
+        <w:tc>
+          <w:tcPr>
+            <w:tcW w:w="1745" w:type="dxa"/>
+            <w:noWrap/>
+            <w:hideMark/>
+          </w:tcPr>
+          <w:p>
+            <w:r>
+              <w:t>(-0.25, -0.1, 0.03)</w:t>
+            </w:r>
+          </w:p>
+        </w:tc>
+      </w:tr>
+      <w:tr>
+        <w:trPr>
+          <w:trHeight w:val="300"/>
+        </w:trPr>
+        <w:tc>
+          <w:tcPr>
+            <w:tcW w:w="2140" w:type="dxa"/>
+            <w:noWrap/>
+            <w:hideMark/>
+          </w:tcPr>
+          <w:p>
+            <w:r>
+              <w:t>Honor Program</w:t>
+            </w:r>
+          </w:p>
+        </w:tc>
+        <w:tc>
+          <w:tcPr>
+            <w:tcW w:w="1745" w:type="dxa"/>
+            <w:noWrap/>
+            <w:hideMark/>
+          </w:tcPr>
+          <w:p>
+            <w:r>
+              <w:t>(-0.33, -0.04, 0.23)</w:t>
+            </w:r>
+          </w:p>
+        </w:tc>
+        <w:tc>
+          <w:tcPr>
+            <w:tcW w:w="1745" w:type="dxa"/>
+            <w:noWrap/>
+            <w:hideMark/>
+          </w:tcPr>
+          <w:p>
+            <w:r>
+              <w:t>(-0.45, -0.12, 0.22)</w:t>
+            </w:r>
+          </w:p>
+        </w:tc>
+        <w:tc>
+          <w:tcPr>
+            <w:tcW w:w="1745" w:type="dxa"/>
+            <w:noWrap/>
+            <w:hideMark/>
+          </w:tcPr>
+          <w:p>
+            <w:r>
+              <w:t>(-0.13, 0.13, 0.39)</w:t>
+            </w:r>
+          </w:p>
+        </w:tc>
+        <w:tc>
+          <w:tcPr>
+            <w:tcW w:w="1745" w:type="dxa"/>
+            <w:noWrap/>
+            <w:hideMark/>
+          </w:tcPr>
+          <w:p>
+            <w:r>
+              <w:t>(0.09, 0.36, 0.61)</w:t>
+            </w:r>
+          </w:p>
+        </w:tc>
+        <w:tc>
+          <w:tcPr>
+            <w:tcW w:w="1745" w:type="dxa"/>
+            <w:noWrap/>
+            <w:hideMark/>
+          </w:tcPr>
+          <w:p>
+            <w:r>
+              <w:t>(-0.21, 0.06, 0.36)</w:t>
+            </w:r>
+          </w:p>
+        </w:tc>
+        <w:tc>
+          <w:tcPr>
+            <w:tcW w:w="1745" w:type="dxa"/>
+            <w:noWrap/>
+            <w:hideMark/>
+          </w:tcPr>
+          <w:p>
+            <w:r>
+              <w:t>(-0.25, 0.0, 0.25)</w:t>
+            </w:r>
+          </w:p>
+        </w:tc>
+        <w:tc>
+          <w:tcPr>
+            <w:tcW w:w="1745" w:type="dxa"/>
+            <w:noWrap/>
+            <w:hideMark/>
+          </w:tcPr>
+          <w:p>
+            <w:r>
+              <w:t>(-0.0, 0.23, 0.46)</w:t>
+            </w:r>
+          </w:p>
+        </w:tc>
+        <w:tc>
+          <w:tcPr>
+            <w:tcW w:w="1745" w:type="dxa"/>
+            <w:noWrap/>
+            <w:hideMark/>
+          </w:tcPr>
+          <w:p>
+            <w:r>
+              <w:t>(-0.1, 0.17, 0.41)</w:t>
+            </w:r>
+          </w:p>
+        </w:tc>
+      </w:tr>
+      <w:tr>
+        <w:trPr>
+          <w:trHeight w:val="300"/>
+        </w:trPr>
+        <w:tc>
+          <w:tcPr>
+            <w:tcW w:w="2140" w:type="dxa"/>
+            <w:noWrap/>
+            <w:hideMark/>
+          </w:tcPr>
+          <w:p>
+            <w:r>
+              <w:t>Change Major</w:t>
+            </w:r>
+          </w:p>
+        </w:tc>
+        <w:tc>
+          <w:tcPr>
+            <w:tcW w:w="1745" w:type="dxa"/>
+            <w:noWrap/>
+            <w:hideMark/>
+          </w:tcPr>
+          <w:p>
+            <w:r>
+              <w:t>(0.66, 0.97, 1.24)</w:t>
+            </w:r>
+          </w:p>
+        </w:tc>
+        <w:tc>
+          <w:tcPr>
+            <w:tcW w:w="1745" w:type="dxa"/>
+            <w:noWrap/>
+            <w:hideMark/>
+          </w:tcPr>
+          <w:p>
+            <w:r>
+              <w:t>(0.57, 0.95, 1.31)</w:t>
+            </w:r>
+          </w:p>
+        </w:tc>
+        <w:tc>
+          <w:tcPr>
+            <w:tcW w:w="1745" w:type="dxa"/>
+            <w:noWrap/>
+            <w:hideMark/>
+          </w:tcPr>
+          <w:p>
+            <w:r>
+              <w:t>(0.76, 1.09, 1.4)</w:t>
+            </w:r>
+          </w:p>
+        </w:tc>
+        <w:tc>
+          <w:tcPr>
+            <w:tcW w:w="1745" w:type="dxa"/>
+            <w:noWrap/>
+            <w:hideMark/>
+          </w:tcPr>
+          <w:p>
+            <w:r>
+              <w:t>(0.7, 1.04, 1.37)</w:t>
+            </w:r>
+          </w:p>
+        </w:tc>
+        <w:tc>
+          <w:tcPr>
+            <w:tcW w:w="1745" w:type="dxa"/>
+            <w:noWrap/>
+            <w:hideMark/>
+          </w:tcPr>
+          <w:p>
+            <w:r>
+              <w:t>(0.74, 1.06, 1.36)</w:t>
+            </w:r>
+          </w:p>
+        </w:tc>
+        <w:tc>
+          <w:tcPr>
+            <w:tcW w:w="1745" w:type="dxa"/>
+            <w:noWrap/>
+            <w:hideMark/>
+          </w:tcPr>
+          <w:p>
+            <w:r>
+              <w:t>(0.87, 1.18, 1.48)</w:t>
+            </w:r>
+          </w:p>
+        </w:tc>
+        <w:tc>
+          <w:tcPr>
+            <w:tcW w:w="1745" w:type="dxa"/>
+            <w:noWrap/>
+            <w:hideMark/>
+          </w:tcPr>
+          <w:p>
+            <w:r>
+              <w:t>(0.8, 1.05, 1.31)</w:t>
+            </w:r>
+          </w:p>
+        </w:tc>
+        <w:tc>
+          <w:tcPr>
+            <w:tcW w:w="1745" w:type="dxa"/>
+            <w:noWrap/>
+            <w:hideMark/>
+          </w:tcPr>
+          <w:p>
+            <w:r>
+              <w:t>(0.77, 1.11, 1.42)</w:t>
+            </w:r>
+          </w:p>
+        </w:tc>
+      </w:tr>
+      <w:tr>
+        <w:trPr>
+          <w:trHeight w:val="300"/>
+        </w:trPr>
+        <w:tc>
+          <w:tcPr>
+            <w:tcW w:w="2140" w:type="dxa"/>
+            <w:noWrap/>
+            <w:hideMark/>
+          </w:tcPr>
+          <w:p>
+            <w:r>
+              <w:t>Gender</w:t>
+            </w:r>
+          </w:p>
+        </w:tc>
+        <w:tc>
+          <w:tcPr>
+            <w:tcW w:w="1745" w:type="dxa"/>
+            <w:noWrap/>
+            <w:hideMark/>
+          </w:tcPr>
+          <w:p>
+            <w:r>
+              <w:t>(-0.59, -0.34, -0.09)</w:t>
+            </w:r>
+          </w:p>
+        </w:tc>
+        <w:tc>
+          <w:tcPr>
+            <w:tcW w:w="1745" w:type="dxa"/>
+            <w:noWrap/>
+            <w:hideMark/>
+          </w:tcPr>
+          <w:p>
+            <w:r>
+              <w:t>(-0.36, -0.08, 0.2)</w:t>
+            </w:r>
+          </w:p>
+        </w:tc>
+        <w:tc>
+          <w:tcPr>
+            <w:tcW w:w="1745" w:type="dxa"/>
+            <w:noWrap/>
+            <w:hideMark/>
+          </w:tcPr>
+          <w:p>
+            <w:r>
+              <w:t>(-0.58, -0.33, -0.11)</w:t>
+            </w:r>
+          </w:p>
+        </w:tc>
+        <w:tc>
+          <w:tcPr>
+            <w:tcW w:w="1745" w:type="dxa"/>
+            <w:noWrap/>
+            <w:hideMark/>
+          </w:tcPr>
+          <w:p>
+            <w:r>
+              <w:t>(-0.49, -0.23, 0.0)</w:t>
+            </w:r>
+          </w:p>
+        </w:tc>
+        <w:tc>
+          <w:tcPr>
+            <w:tcW w:w="1745" w:type="dxa"/>
+            <w:noWrap/>
+            <w:hideMark/>
+          </w:tcPr>
+          <w:p>
+            <w:r>
+              <w:t>(-0.27, -0.06, 0.15)</w:t>
+            </w:r>
+          </w:p>
+        </w:tc>
+        <w:tc>
+          <w:tcPr>
+            <w:tcW w:w="1745" w:type="dxa"/>
+            <w:noWrap/>
+            <w:hideMark/>
+          </w:tcPr>
+          <w:p>
+            <w:r>
+              <w:t>(0.04, 0.21, 0.4)</w:t>
+            </w:r>
+          </w:p>
+        </w:tc>
+        <w:tc>
+          <w:tcPr>
+            <w:tcW w:w="1745" w:type="dxa"/>
+            <w:noWrap/>
+            <w:hideMark/>
+          </w:tcPr>
+          <w:p>
+            <w:r>
+              <w:t>(-0.12, 0.05, 0.23)</w:t>
+            </w:r>
+          </w:p>
+        </w:tc>
+        <w:tc>
+          <w:tcPr>
+            <w:tcW w:w="1745" w:type="dxa"/>
+            <w:noWrap/>
+            <w:hideMark/>
+          </w:tcPr>
+          <w:p>
+            <w:r>
+              <w:t>(0.24, 0.44, 0.61)</w:t>
+            </w:r>
+          </w:p>
+        </w:tc>
+      </w:tr>
+      <w:tr>
+        <w:trPr>
+          <w:trHeight w:val="300"/>
+        </w:trPr>
+        <w:tc>
+          <w:tcPr>
+            <w:tcW w:w="2140" w:type="dxa"/>
+            <w:noWrap/>
+            <w:hideMark/>
+          </w:tcPr>
+          <w:p>
+            <w:r>
+              <w:t>Institutional Grant</w:t>
+            </w:r>
+          </w:p>
+        </w:tc>
+        <w:tc>
+          <w:tcPr>
+            <w:tcW w:w="1745" w:type="dxa"/>
+            <w:noWrap/>
+            <w:hideMark/>
+          </w:tcPr>
+          <w:p>
+            <w:r>
+              <w:t>(-0.98, -0.44, 0.1)</w:t>
+            </w:r>
+          </w:p>
+        </w:tc>
+        <w:tc>
+          <w:tcPr>
+            <w:tcW w:w="1745" w:type="dxa"/>
+            <w:noWrap/>
+            <w:hideMark/>
+          </w:tcPr>
+          <w:p>
+            <w:r>
+              <w:t>(-1.04, -0.43, 0.13)</w:t>
+            </w:r>
+          </w:p>
+        </w:tc>
+        <w:tc>
+          <w:tcPr>
+            <w:tcW w:w="1745" w:type="dxa"/>
+            <w:noWrap/>
+            <w:hideMark/>
+          </w:tcPr>
+          <w:p>
+            <w:r>
+              <w:t>(-0.81, -0.29, 0.26)</w:t>
+            </w:r>
+          </w:p>
+        </w:tc>
+        <w:tc>
+          <w:tcPr>
+            <w:tcW w:w="1745" w:type="dxa"/>
+            <w:noWrap/>
+            <w:hideMark/>
+          </w:tcPr>
+          <w:p>
+            <w:r>
+              <w:t>(-0.58, -0.03, 0.5)</w:t>
+            </w:r>
+          </w:p>
+        </w:tc>
+        <w:tc>
+          <w:tcPr>
+            <w:tcW w:w="1745" w:type="dxa"/>
+            <w:noWrap/>
+            <w:hideMark/>
+          </w:tcPr>
+          <w:p>
+            <w:r>
+              <w:t>(-0.83, -0.26, 0.28)</w:t>
+            </w:r>
+          </w:p>
+        </w:tc>
+        <w:tc>
+          <w:tcPr>
+            <w:tcW w:w="1745" w:type="dxa"/>
+            <w:noWrap/>
+            <w:hideMark/>
+          </w:tcPr>
+          <w:p>
+            <w:r>
+              <w:t>(-0.52, 0.01, 0.56)</w:t>
+            </w:r>
+          </w:p>
+        </w:tc>
+        <w:tc>
+          <w:tcPr>
+            <w:tcW w:w="1745" w:type="dxa"/>
+            <w:noWrap/>
+            <w:hideMark/>
+          </w:tcPr>
+          <w:p>
+            <w:r>
+              <w:t>(-0.55, -0.07, 0.45)</w:t>
+            </w:r>
+          </w:p>
+        </w:tc>
+        <w:tc>
+          <w:tcPr>
+            <w:tcW w:w="1745" w:type="dxa"/>
+            <w:noWrap/>
+            <w:hideMark/>
+          </w:tcPr>
+          <w:p>
+            <w:r>
+              <w:t>(-0.74, -0.22, 0.3)</w:t>
+            </w:r>
+          </w:p>
+        </w:tc>
+      </w:tr>
+      <w:tr>
+        <w:trPr>
+          <w:trHeight w:val="300"/>
+        </w:trPr>
+        <w:tc>
+          <w:tcPr>
+            <w:tcW w:w="2140" w:type="dxa"/>
+            <w:noWrap/>
+            <w:hideMark/>
+          </w:tcPr>
+          <w:p>
+            <w:r>
+              <w:t>Loan</w:t>
+            </w:r>
+          </w:p>
+        </w:tc>
+        <w:tc>
+          <w:tcPr>
+            <w:tcW w:w="1745" w:type="dxa"/>
+            <w:noWrap/>
+            <w:hideMark/>
+          </w:tcPr>
+          <w:p>
+            <w:r>
+              <w:t>(0.27, 1.27, 2.22)</w:t>
+            </w:r>
+          </w:p>
+        </w:tc>
+        <w:tc>
+          <w:tcPr>
+            <w:tcW w:w="1745" w:type="dxa"/>
+            <w:noWrap/>
+            <w:hideMark/>
+          </w:tcPr>
+          <w:p>
+            <w:r>
+              <w:t>(0.25, 1.28, 2.27)</w:t>
+            </w:r>
+          </w:p>
+        </w:tc>
+        <w:tc>
+          <w:tcPr>
+            <w:tcW w:w="1745" w:type="dxa"/>
+            <w:noWrap/>
+            <w:hideMark/>
+          </w:tcPr>
+          <w:p>
+            <w:r>
+              <w:t>(0.11, 1.18, 2.19)</w:t>
+            </w:r>
+          </w:p>
+        </w:tc>
+        <w:tc>
+          <w:tcPr>
+            <w:tcW w:w="1745" w:type="dxa"/>
+            <w:noWrap/>
+            <w:hideMark/>
+          </w:tcPr>
+          <w:p>
+            <w:r>
+              <w:t>(0.34, 1.33, 2.32)</w:t>
+            </w:r>
+          </w:p>
+        </w:tc>
+        <w:tc>
+          <w:tcPr>
+            <w:tcW w:w="1745" w:type="dxa"/>
+            <w:noWrap/>
+            <w:hideMark/>
+          </w:tcPr>
+          <w:p>
+            <w:r>
+              <w:t>(0.26, 1.32, 2.31)</w:t>
+            </w:r>
+          </w:p>
+        </w:tc>
+        <w:tc>
+          <w:tcPr>
+            <w:tcW w:w="1745" w:type="dxa"/>
+            <w:noWrap/>
+            <w:hideMark/>
+          </w:tcPr>
+          <w:p>
+            <w:r>
+              <w:t>(0.27, 1.3, 2.28)</w:t>
+            </w:r>
+          </w:p>
+        </w:tc>
+        <w:tc>
+          <w:tcPr>
+            <w:tcW w:w="1745" w:type="dxa"/>
+            <w:noWrap/>
+            <w:hideMark/>
+          </w:tcPr>
+          <w:p>
+            <w:r>
+              <w:t>(0.25, 1.3, 2.23)</w:t>
+            </w:r>
+          </w:p>
+        </w:tc>
+        <w:tc>
+          <w:tcPr>
+            <w:tcW w:w="1745" w:type="dxa"/>
+            <w:noWrap/>
+            <w:hideMark/>
+          </w:tcPr>
+          <w:p>
+            <w:r>
+              <w:t>(0.39, 1.39, 2.41)</w:t>
+            </w:r>
+          </w:p>
+        </w:tc>
+      </w:tr>
+      <w:tr>
+        <w:trPr>
+          <w:trHeight w:val="300"/>
+        </w:trPr>
+        <w:tc>
+          <w:tcPr>
+            <w:tcW w:w="2140" w:type="dxa"/>
+            <w:noWrap/>
+            <w:hideMark/>
+          </w:tcPr>
+          <w:p>
+            <w:r>
+              <w:t>EFC</w:t>
+            </w:r>
+          </w:p>
+        </w:tc>
+        <w:tc>
+          <w:tcPr>
+            <w:tcW w:w="1745" w:type="dxa"/>
+            <w:noWrap/>
+            <w:hideMark/>
+          </w:tcPr>
+          <w:p>
+            <w:r>
+              <w:t>(-0.2, -0.1, -0.01)</w:t>
+            </w:r>
+          </w:p>
+        </w:tc>
+        <w:tc>
+          <w:tcPr>
+            <w:tcW w:w="1745" w:type="dxa"/>
+            <w:noWrap/>
+            <w:hideMark/>
+          </w:tcPr>
+          <w:p>
+            <w:r>
+              <w:t>(-0.14, -0.04, 0.05)</w:t>
+            </w:r>
+          </w:p>
+        </w:tc>
+        <w:tc>
+          <w:tcPr>
+            <w:tcW w:w="1745" w:type="dxa"/>
+            <w:noWrap/>
+            <w:hideMark/>
+          </w:tcPr>
+          <w:p>
+            <w:r>
+              <w:t>(-0.05, 0.02, 0.08)</w:t>
+            </w:r>
+          </w:p>
+        </w:tc>
+        <w:tc>
+          <w:tcPr>
+            <w:tcW w:w="1745" w:type="dxa"/>
+            <w:noWrap/>
+            <w:hideMark/>
+          </w:tcPr>
+          <w:p>
+            <w:r>
+              <w:t>(-0.14, -0.05, 0.03)</w:t>
+            </w:r>
+          </w:p>
+        </w:tc>
+        <w:tc>
+          <w:tcPr>
+            <w:tcW w:w="1745" w:type="dxa"/>
+            <w:noWrap/>
+            <w:hideMark/>
+          </w:tcPr>
+          <w:p>
+            <w:r>
+              <w:t>(-0.2, -0.1, -0.01)</w:t>
+            </w:r>
+          </w:p>
+        </w:tc>
+        <w:tc>
+          <w:tcPr>
+            <w:tcW w:w="1745" w:type="dxa"/>
+            <w:noWrap/>
+            <w:hideMark/>
+          </w:tcPr>
+          <w:p>
+            <w:r>
+              <w:t>(-0.12, -0.04, 0.03)</w:t>
+            </w:r>
+          </w:p>
+        </w:tc>
+        <w:tc>
+          <w:tcPr>
+            <w:tcW w:w="1745" w:type="dxa"/>
+            <w:noWrap/>
+            <w:hideMark/>
+          </w:tcPr>
+          <w:p>
+            <w:r>
+              <w:t>(-0.16, -0.08, -0.01)</w:t>
+            </w:r>
+          </w:p>
+        </w:tc>
+        <w:tc>
+          <w:tcPr>
+            <w:tcW w:w="1745" w:type="dxa"/>
+            <w:noWrap/>
+            <w:hideMark/>
+          </w:tcPr>
+          <w:p>
+            <w:r>
+              <w:t>(-0.14, -0.06, 0.0)</w:t>
+            </w:r>
+          </w:p>
+        </w:tc>
+      </w:tr>
+      <w:tr>
+        <w:trPr>
+          <w:trHeight w:val="300"/>
+        </w:trPr>
+        <w:tc>
+          <w:tcPr>
+            <w:tcW w:w="2140" w:type="dxa"/>
+            <w:noWrap/>
+            <w:hideMark/>
+          </w:tcPr>
+          <w:p>
+            <w:r>
+              <w:t>Pell</w:t>
+            </w:r>
+          </w:p>
+        </w:tc>
+        <w:tc>
+          <w:tcPr>
+            <w:tcW w:w="1745" w:type="dxa"/>
+            <w:noWrap/>
+            <w:hideMark/>
+          </w:tcPr>
+          <w:p>
+            <w:r>
+              <w:t>(-0.26, 0.09, 0.42)</w:t>
+            </w:r>
+          </w:p>
+        </w:tc>
+        <w:tc>
+          <w:tcPr>
+            <w:tcW w:w="1745" w:type="dxa"/>
+            <w:noWrap/>
+            <w:hideMark/>
+          </w:tcPr>
+          <w:p>
+            <w:r>
+              <w:t>(-0.25, 0.15, 0.52)</w:t>
+            </w:r>
+          </w:p>
+        </w:tc>
+        <w:tc>
+          <w:tcPr>
+            <w:tcW w:w="1745" w:type="dxa"/>
+            <w:noWrap/>
+            <w:hideMark/>
+          </w:tcPr>
+          <w:p>
+            <w:r>
+              <w:t>(-0.09, 0.24, 0.54)</w:t>
+            </w:r>
+          </w:p>
+        </w:tc>
+        <w:tc>
+          <w:tcPr>
+            <w:tcW w:w="1745" w:type="dxa"/>
+            <w:noWrap/>
+            <w:hideMark/>
+          </w:tcPr>
+          <w:p>
+            <w:r>
+              <w:t>(-0.22, 0.11, 0.42)</w:t>
+            </w:r>
+          </w:p>
+        </w:tc>
+        <w:tc>
+          <w:tcPr>
+            <w:tcW w:w="1745" w:type="dxa"/>
+            <w:noWrap/>
+            <w:hideMark/>
+          </w:tcPr>
+          <w:p>
+            <w:r>
+              <w:t>(-0.18, 0.14, 0.45)</w:t>
+            </w:r>
+          </w:p>
+        </w:tc>
+        <w:tc>
+          <w:tcPr>
+            <w:tcW w:w="1745" w:type="dxa"/>
+            <w:noWrap/>
+            <w:hideMark/>
+          </w:tcPr>
+          <w:p>
+            <w:r>
+              <w:t>(-0.14, 0.16, 0.44)</w:t>
+            </w:r>
+          </w:p>
+        </w:tc>
+        <w:tc>
+          <w:tcPr>
+            <w:tcW w:w="1745" w:type="dxa"/>
+            <w:noWrap/>
+            <w:hideMark/>
+          </w:tcPr>
+          <w:p>
+            <w:r>
+              <w:t>(-0.11, 0.16, 0.42)</w:t>
+            </w:r>
+          </w:p>
+        </w:tc>
+        <w:tc>
+          <w:tcPr>
+            <w:tcW w:w="1745" w:type="dxa"/>
+            <w:noWrap/>
+            <w:hideMark/>
+          </w:tcPr>
+          <w:p>
+            <w:r>
+              <w:t>(0.3, 0.56, 0.81)</w:t>
+            </w:r>
+          </w:p>
+        </w:tc>
+      </w:tr>
+      <w:tr>
+        <w:trPr>
+          <w:trHeight w:val="300"/>
+        </w:trPr>
+        <w:tc>
+          <w:tcPr>
+            <w:tcW w:w="2140" w:type="dxa"/>
+            <w:noWrap/>
+            <w:hideMark/>
+          </w:tcPr>
+          <w:p>
+            <w:r>
+              <w:t>Asian</w:t>
+            </w:r>
+          </w:p>
+        </w:tc>
+        <w:tc>
+          <w:tcPr>
+            <w:tcW w:w="1745" w:type="dxa"/>
+            <w:noWrap/>
+            <w:hideMark/>
+          </w:tcPr>
+          <w:p>
+            <w:r>
+              <w:t>(-0.61, -0.1, 0.36)</w:t>
+            </w:r>
+          </w:p>
+        </w:tc>
+        <w:tc>
+          <w:tcPr>
+            <w:tcW w:w="1745" w:type="dxa"/>
+            <w:noWrap/>
+            <w:hideMark/>
+          </w:tcPr>
+          <w:p>
+            <w:r>
+              <w:t>(-0.62, -0.09, 0.42)</w:t>
+            </w:r>
+          </w:p>
+        </w:tc>
+        <w:tc>
+          <w:tcPr>
+            <w:tcW w:w="1745" w:type="dxa"/>
+            <w:noWrap/>
+            <w:hideMark/>
+          </w:tcPr>
+          <w:p>
+            <w:r>
+              <w:t>(-0.66, -0.18, 0.26)</w:t>
+            </w:r>
+          </w:p>
+        </w:tc>
+        <w:tc>
+          <w:tcPr>
+            <w:tcW w:w="1745" w:type="dxa"/>
+            <w:noWrap/>
+            <w:hideMark/>
+          </w:tcPr>
+          <w:p>
+            <w:r>
+              <w:t>(-0.41, 0.07, 0.54)</w:t>
+            </w:r>
+          </w:p>
+        </w:tc>
+        <w:tc>
+          <w:tcPr>
+            <w:tcW w:w="1745" w:type="dxa"/>
+            <w:noWrap/>
+            <w:hideMark/>
+          </w:tcPr>
+          <w:p>
+            <w:r>
+              <w:t>(-0.61, -0.15, 0.29)</w:t>
+            </w:r>
+          </w:p>
+        </w:tc>
+        <w:tc>
+          <w:tcPr>
+            <w:tcW w:w="1745" w:type="dxa"/>
+            <w:noWrap/>
+            <w:hideMark/>
+          </w:tcPr>
+          <w:p>
+            <w:r>
+              <w:t>(-0.51, -0.06, 0.36)</w:t>
+            </w:r>
+          </w:p>
+        </w:tc>
+        <w:tc>
+          <w:tcPr>
+            <w:tcW w:w="1745" w:type="dxa"/>
+            <w:noWrap/>
+            <w:hideMark/>
+          </w:tcPr>
+          <w:p>
+            <w:r>
+              <w:t>(-0.58, -0.21, 0.15)</w:t>
+            </w:r>
+          </w:p>
+        </w:tc>
+        <w:tc>
+          <w:tcPr>
+            <w:tcW w:w="1745" w:type="dxa"/>
+            <w:noWrap/>
+            <w:hideMark/>
+          </w:tcPr>
+          <w:p>
+            <w:r>
+              <w:t>(-0.5, -0.05, 0.38)</w:t>
+            </w:r>
+          </w:p>
+        </w:tc>
+      </w:tr>
+      <w:tr>
+        <w:trPr>
+          <w:trHeight w:val="300"/>
+        </w:trPr>
+        <w:tc>
+          <w:tcPr>
+            <w:tcW w:w="2140" w:type="dxa"/>
+            <w:noWrap/>
+            <w:hideMark/>
+          </w:tcPr>
+          <w:p>
+            <w:r>
+              <w:t>African American</w:t>
+            </w:r>
+          </w:p>
+        </w:tc>
+        <w:tc>
+          <w:tcPr>
+            <w:tcW w:w="1745" w:type="dxa"/>
+            <w:noWrap/>
+            <w:hideMark/>
+          </w:tcPr>
+          <w:p>
+            <w:r>
+              <w:t>(-0.52, 0.01, 0.49)</w:t>
+            </w:r>
+          </w:p>
+        </w:tc>
+        <w:tc>
+          <w:tcPr>
+            <w:tcW w:w="1745" w:type="dxa"/>
+            <w:noWrap/>
+            <w:hideMark/>
+          </w:tcPr>
+          <w:p>
+            <w:r>
+              <w:t>(-0.63, -0.02, 0.49)</w:t>
+            </w:r>
+          </w:p>
+        </w:tc>
+        <w:tc>
+          <w:tcPr>
+            <w:tcW w:w="1745" w:type="dxa"/>
+            <w:noWrap/>
+            <w:hideMark/>
+          </w:tcPr>
+          <w:p>
+            <w:r>
+              <w:t>(-0.57, -0.1, 0.33)</w:t>
+            </w:r>
+          </w:p>
+        </w:tc>
+        <w:tc>
+          <w:tcPr>
+            <w:tcW w:w="1745" w:type="dxa"/>
+            <w:noWrap/>
+            <w:hideMark/>
+          </w:tcPr>
+          <w:p>
+            <w:r>
+              <w:t>(-0.24, 0.2, 0.68)</w:t>
+            </w:r>
+          </w:p>
+        </w:tc>
+        <w:tc>
+          <w:tcPr>
+            <w:tcW w:w="1745" w:type="dxa"/>
+            <w:noWrap/>
+            <w:hideMark/>
+          </w:tcPr>
+          <w:p>
+            <w:r>
+              <w:t>(-0.42, 0.08, 0.54)</w:t>
+            </w:r>
+          </w:p>
+        </w:tc>
+        <w:tc>
+          <w:tcPr>
+            <w:tcW w:w="1745" w:type="dxa"/>
+            <w:noWrap/>
+            <w:hideMark/>
+          </w:tcPr>
+          <w:p>
+            <w:r>
+              <w:t>(-0.2, 0.24, 0.71)</w:t>
+            </w:r>
+          </w:p>
+        </w:tc>
+        <w:tc>
+          <w:tcPr>
+            <w:tcW w:w="1745" w:type="dxa"/>
+            <w:noWrap/>
+            <w:hideMark/>
+          </w:tcPr>
+          <w:p>
+            <w:r>
+              <w:t>(-0.42, 0.0, 0.41)</w:t>
+            </w:r>
+          </w:p>
+        </w:tc>
+        <w:tc>
+          <w:tcPr>
+            <w:tcW w:w="1745" w:type="dxa"/>
+            <w:noWrap/>
+            <w:hideMark/>
+          </w:tcPr>
+          <w:p>
+            <w:r>
+              <w:t>(-0.11, 0.33, 0.73)</w:t>
+            </w:r>
+          </w:p>
+        </w:tc>
+      </w:tr>
+      <w:tr>
+        <w:trPr>
+          <w:trHeight w:val="300"/>
+        </w:trPr>
+        <w:tc>
+          <w:tcPr>
+            <w:tcW w:w="2140" w:type="dxa"/>
+            <w:noWrap/>
+            <w:hideMark/>
+          </w:tcPr>
+          <w:p>
+            <w:r>
+              <w:lastRenderedPageBreak/>
+              <w:t>Hispanic</w:t>
+            </w:r>
+          </w:p>
+        </w:tc>
+        <w:tc>
+          <w:tcPr>
+            <w:tcW w:w="1745" w:type="dxa"/>
+            <w:noWrap/>
+            <w:hideMark/>
+          </w:tcPr>
+          <w:p>
+            <w:r>
+              <w:t>(-0.08, 0.31, 0.69)</w:t>
+            </w:r>
+          </w:p>
+        </w:tc>
+        <w:tc>
+          <w:tcPr>
+            <w:tcW w:w="1745" w:type="dxa"/>
+            <w:noWrap/>
+            <w:hideMark/>
+          </w:tcPr>
+          <w:p>
+            <w:r>
+              <w:t>(0.08, 0.46, 0.89)</w:t>
+            </w:r>
+          </w:p>
+        </w:tc>
+        <w:tc>
+          <w:tcPr>
+            <w:tcW w:w="1745" w:type="dxa"/>
+            <w:noWrap/>
+            <w:hideMark/>
+          </w:tcPr>
+          <w:p>
+            <w:r>
+              <w:t>(-0.11, 0.23, 0.57)</w:t>
+            </w:r>
+          </w:p>
+        </w:tc>
+        <w:tc>
+          <w:tcPr>
+            <w:tcW w:w="1745" w:type="dxa"/>
+            <w:noWrap/>
+            <w:hideMark/>
+          </w:tcPr>
+          <w:p>
+            <w:r>
+              <w:t>(0.03, 0.42, 0.81)</w:t>
+            </w:r>
+          </w:p>
+        </w:tc>
+        <w:tc>
+          <w:tcPr>
+            <w:tcW w:w="1745" w:type="dxa"/>
+            <w:noWrap/>
+            <w:hideMark/>
+          </w:tcPr>
+          <w:p>
+            <w:r>
+              <w:t>(-0.28, 0.15, 0.53)</w:t>
+            </w:r>
+          </w:p>
+        </w:tc>
+        <w:tc>
+          <w:tcPr>
+            <w:tcW w:w="1745" w:type="dxa"/>
+            <w:noWrap/>
+            <w:hideMark/>
+          </w:tcPr>
+          <w:p>
+            <w:r>
+              <w:t>(0.0, 0.36, 0.71)</w:t>
+            </w:r>
+          </w:p>
+        </w:tc>
+        <w:tc>
+          <w:tcPr>
+            <w:tcW w:w="1745" w:type="dxa"/>
+            <w:noWrap/>
+            <w:hideMark/>
+          </w:tcPr>
+          <w:p>
+            <w:r>
+              <w:t>(-0.19, 0.14, 0.49)</w:t>
+            </w:r>
+          </w:p>
+        </w:tc>
+        <w:tc>
+          <w:tcPr>
+            <w:tcW w:w="1745" w:type="dxa"/>
+            <w:noWrap/>
+            <w:hideMark/>
+          </w:tcPr>
+          <w:p>
+            <w:r>
+              <w:t>(0.03, 0.37, 0.71)</w:t>
+            </w:r>
+          </w:p>
+        </w:tc>
+      </w:tr>
+      <w:tr>
+        <w:trPr>
+          <w:trHeight w:val="300"/>
+        </w:trPr>
+        <w:tc>
+          <w:tcPr>
+            <w:tcW w:w="2140" w:type="dxa"/>
+            <w:noWrap/>
+            <w:hideMark/>
+          </w:tcPr>
+          <w:p>
+            <w:r>
+              <w:t>White</w:t>
+            </w:r>
+          </w:p>
+        </w:tc>
+        <w:tc>
+          <w:tcPr>
+            <w:tcW w:w="1745" w:type="dxa"/>
+            <w:noWrap/>
+            <w:hideMark/>
+          </w:tcPr>
+          <w:p>
+            <w:r>
+              <w:t>(0.02, 0.33, 0.63)</w:t>
+            </w:r>
+          </w:p>
+        </w:tc>
+        <w:tc>
+          <w:tcPr>
+            <w:tcW w:w="1745" w:type="dxa"/>
+            <w:noWrap/>
+            <w:hideMark/>
+          </w:tcPr>
+          <w:p>
+            <w:r>
+              <w:t>(0.22, 0.53, 0.87)</w:t>
+            </w:r>
+          </w:p>
+        </w:tc>
+        <w:tc>
+          <w:tcPr>
+            <w:tcW w:w="1745" w:type="dxa"/>
+            <w:noWrap/>
+            <w:hideMark/>
+          </w:tcPr>
+          <w:p>
+            <w:r>
+              <w:t>(-0.14, 0.11, 0.38)</w:t>
+            </w:r>
+          </w:p>
+        </w:tc>
+        <w:tc>
+          <w:tcPr>
+            <w:tcW w:w="1745" w:type="dxa"/>
+            <w:noWrap/>
+            <w:hideMark/>
+          </w:tcPr>
+          <w:p>
+            <w:r>
+              <w:t>(0.13, 0.4, 0.67)</w:t>
+            </w:r>
+          </w:p>
+        </w:tc>
+        <w:tc>
+          <w:tcPr>
+            <w:tcW w:w="1745" w:type="dxa"/>
+            <w:noWrap/>
+            <w:hideMark/>
+          </w:tcPr>
+          <w:p>
+            <w:r>
+              <w:t>(0.24, 0.49, 0.74)</w:t>
+            </w:r>
+          </w:p>
+        </w:tc>
+        <w:tc>
+          <w:tcPr>
+            <w:tcW w:w="1745" w:type="dxa"/>
+            <w:noWrap/>
+            <w:hideMark/>
+          </w:tcPr>
+          <w:p>
+            <w:r>
+              <w:t>(0.16, 0.4, 0.64)</w:t>
+            </w:r>
+          </w:p>
+        </w:tc>
+        <w:tc>
+          <w:tcPr>
+            <w:tcW w:w="1745" w:type="dxa"/>
+            <w:noWrap/>
+            <w:hideMark/>
+          </w:tcPr>
+          <w:p>
+            <w:r>
+              <w:t>(-0.18, 0.04, 0.27)</w:t>
+            </w:r>
+          </w:p>
+        </w:tc>
+        <w:tc>
+          <w:tcPr>
+            <w:tcW w:w="1745" w:type="dxa"/>
+            <w:noWrap/>
+            <w:hideMark/>
+          </w:tcPr>
+          <w:p>
+            <w:r>
+              <w:t>(0.1, 0.34, 0.58)</w:t>
+            </w:r>
+          </w:p>
+        </w:tc>
+      </w:tr>
+      <w:tr>
+        <w:trPr>
+          <w:trHeight w:val="300"/>
+        </w:trPr>
+        <w:tc>
+          <w:tcPr>
+            <w:tcW w:w="2140" w:type="dxa"/>
+            <w:noWrap/>
+            <w:hideMark/>
+          </w:tcPr>
+          <w:p>
+            <w:r>
+              <w:t>Multi-Eth</w:t>
+            </w:r>
+            <w:r>
+              <w:t>n</w:t>
+            </w:r>
+            <w:r>
+              <w:t>ic</w:t>
+            </w:r>
+          </w:p>
+        </w:tc>
+        <w:tc>
+          <w:tcPr>
+            <w:tcW w:w="1745" w:type="dxa"/>
+            <w:noWrap/>
+            <w:hideMark/>
+          </w:tcPr>
+          <w:p>
+            <w:r>
+              <w:t>(-0.48, 0.04, 0.54)</w:t>
+            </w:r>
+          </w:p>
+        </w:tc>
+        <w:tc>
+          <w:tcPr>
+            <w:tcW w:w="1745" w:type="dxa"/>
+            <w:noWrap/>
+            <w:hideMark/>
+          </w:tcPr>
+          <w:p>
+            <w:r>
+              <w:t>(-0.57, -0.0, 0.49)</w:t>
+            </w:r>
+          </w:p>
+        </w:tc>
+        <w:tc>
+          <w:tcPr>
+            <w:tcW w:w="1745" w:type="dxa"/>
+            <w:noWrap/>
+            <w:hideMark/>
+          </w:tcPr>
+          <w:p>
+            <w:r>
+              <w:t>(-0.35, 0.09, 0.56)</w:t>
+            </w:r>
+          </w:p>
+        </w:tc>
+        <w:tc>
+          <w:tcPr>
+            <w:tcW w:w="1745" w:type="dxa"/>
+            <w:noWrap/>
+            <w:hideMark/>
+          </w:tcPr>
+          <w:p>
+            <w:r>
+              <w:t>(-0.18, 0.34, 0.81)</w:t>
+            </w:r>
+          </w:p>
+        </w:tc>
+        <w:tc>
+          <w:tcPr>
+            <w:tcW w:w="1745" w:type="dxa"/>
+            <w:noWrap/>
+            <w:hideMark/>
+          </w:tcPr>
+          <w:p>
+            <w:r>
+              <w:t>(-0.52, -0.03, 0.42)</w:t>
+            </w:r>
+          </w:p>
+        </w:tc>
+        <w:tc>
+          <w:tcPr>
+            <w:tcW w:w="1745" w:type="dxa"/>
+            <w:noWrap/>
+            <w:hideMark/>
+          </w:tcPr>
+          <w:p>
+            <w:r>
+              <w:t>(-0.3, 0.15, 0.57)</w:t>
+            </w:r>
+          </w:p>
+        </w:tc>
+        <w:tc>
+          <w:tcPr>
+            <w:tcW w:w="1745" w:type="dxa"/>
+            <w:noWrap/>
+            <w:hideMark/>
+          </w:tcPr>
+          <w:p>
+            <w:r>
+              <w:t>(-0.13, 0.24, 0.61)</w:t>
+            </w:r>
+          </w:p>
+        </w:tc>
+        <w:tc>
+          <w:tcPr>
+            <w:tcW w:w="1745" w:type="dxa"/>
+            <w:noWrap/>
+            <w:hideMark/>
+          </w:tcPr>
+          <w:p>
+            <w:r>
+              <w:t>(0.04, 0.49, 0.92)</w:t>
+            </w:r>
+          </w:p>
+        </w:tc>
+      </w:tr>
+      <w:tr>
+        <w:trPr>
+          <w:trHeight w:val="300"/>
+        </w:trPr>
+        <w:tc>
+          <w:tcPr>
+            <w:tcW w:w="2140" w:type="dxa"/>
+            <w:noWrap/>
+            <w:hideMark/>
+          </w:tcPr>
+          <w:p>
+            <w:r>
+              <w:t>Postcard</w:t>
+            </w:r>
+          </w:p>
+        </w:tc>
+        <w:tc>
+          <w:tcPr>
+            <w:tcW w:w="1745" w:type="dxa"/>
+            <w:noWrap/>
+            <w:hideMark/>
+          </w:tcPr>
+          <w:p>
+            <w:r>
+              <w:t>(-1.69, -1.41, -1.15)</w:t>
+            </w:r>
+          </w:p>
+        </w:tc>
+        <w:tc>
+          <w:tcPr>
+            <w:tcW w:w="1745" w:type="dxa"/>
+            <w:noWrap/>
+            <w:hideMark/>
+          </w:tcPr>
+          <w:p>
+            <w:r>
+              <w:t>(-1.03, -0.65, -0.29)</w:t>
+            </w:r>
+          </w:p>
+        </w:tc>
+        <w:tc>
+          <w:tcPr>
+            <w:tcW w:w="1745" w:type="dxa"/>
+            <w:noWrap/>
+            <w:hideMark/>
+          </w:tcPr>
+          <w:p>
+            <w:r>
+              <w:t>(-1.02, -0.63, -0.28)</w:t>
+            </w:r>
+          </w:p>
+        </w:tc>
+        <w:tc>
+          <w:tcPr>
+            <w:tcW w:w="1745" w:type="dxa"/>
+            <w:noWrap/>
+            <w:hideMark/>
+          </w:tcPr>
+          <w:p>
+            <w:r>
+              <w:t>(-1.44, -0.85, -0.22)</w:t>
+            </w:r>
+          </w:p>
+        </w:tc>
+        <w:tc>
+          <w:tcPr>
+            <w:tcW w:w="1745" w:type="dxa"/>
+            <w:noWrap/>
+            <w:hideMark/>
+          </w:tcPr>
+          <w:p>
+            <w:r>
+              <w:t>(-1.42, -0.9, -0.36)</w:t>
+            </w:r>
+          </w:p>
+        </w:tc>
+        <w:tc>
+          <w:tcPr>
+            <w:tcW w:w="1745" w:type="dxa"/>
+            <w:noWrap/>
+            <w:hideMark/>
+          </w:tcPr>
+          <w:p>
+            <w:r>
+              <w:t>(-1.14, -0.67, -0.24)</w:t>
+            </w:r>
+          </w:p>
+        </w:tc>
+        <w:tc>
+          <w:tcPr>
+            <w:tcW w:w="1745" w:type="dxa"/>
+            <w:noWrap/>
+            <w:hideMark/>
+          </w:tcPr>
+          <w:p>
+            <w:r>
+              <w:t>(-1.45, -0.92, -0.4)</w:t>
+            </w:r>
+          </w:p>
+        </w:tc>
+        <w:tc>
+          <w:tcPr>
+            <w:tcW w:w="1745" w:type="dxa"/>
+            <w:noWrap/>
+            <w:hideMark/>
+          </w:tcPr>
+          <w:p>
+            <w:r>
+              <w:t>(-1.44, -0.84, -0.25)</w:t>
+            </w:r>
+          </w:p>
+        </w:tc>
+      </w:tr>
+      <w:tr>
+        <w:trPr>
+          <w:trHeight w:val="300"/>
+        </w:trPr>
+        <w:tc>
+          <w:tcPr>
+            <w:tcW w:w="2140" w:type="dxa"/>
+            <w:noWrap/>
+            <w:hideMark/>
+          </w:tcPr>
+          <w:p>
+            <w:r>
+              <w:t>Early Event</w:t>
+            </w:r>
+          </w:p>
+        </w:tc>
+        <w:tc>
+          <w:tcPr>
+            <w:tcW w:w="1745" w:type="dxa"/>
+            <w:noWrap/>
+            <w:hideMark/>
+          </w:tcPr>
+          <w:p>
+            <w:r>
+              <w:t>(0.82, 1.06, 1.29)</w:t>
+            </w:r>
+          </w:p>
+        </w:tc>
+        <w:tc>
+          <w:tcPr>
+            <w:tcW w:w="1745" w:type="dxa"/>
+            <w:noWrap/>
+            <w:hideMark/>
+          </w:tcPr>
+          <w:p>
+            <w:r>
+              <w:t>(0.64, 0.91, 1.16)</w:t>
+            </w:r>
+          </w:p>
+        </w:tc>
+        <w:tc>
+          <w:tcPr>
+            <w:tcW w:w="1745" w:type="dxa"/>
+            <w:noWrap/>
+            <w:hideMark/>
+          </w:tcPr>
+          <w:p>
+            <w:r>
+              <w:t>(0.46, 0.66, 0.86)</w:t>
+            </w:r>
+          </w:p>
+        </w:tc>
+        <w:tc>
+          <w:tcPr>
+            <w:tcW w:w="1745" w:type="dxa"/>
+            <w:noWrap/>
+            <w:hideMark/>
+          </w:tcPr>
+          <w:p>
+            <w:r>
+              <w:t>(0.58, 0.8, 1.02)</w:t>
+            </w:r>
+          </w:p>
+        </w:tc>
+        <w:tc>
+          <w:tcPr>
+            <w:tcW w:w="1745" w:type="dxa"/>
+            <w:noWrap/>
+            <w:hideMark/>
+          </w:tcPr>
+          <w:p>
+            <w:r>
+              <w:t>(0.35, 0.55, 0.75)</w:t>
+            </w:r>
+          </w:p>
+        </w:tc>
+        <w:tc>
+          <w:tcPr>
+            <w:tcW w:w="1745" w:type="dxa"/>
+            <w:noWrap/>
+            <w:hideMark/>
+          </w:tcPr>
+          <w:p>
+            <w:r>
+              <w:t>(0.68, 0.86, 1.07)</w:t>
+            </w:r>
+          </w:p>
+        </w:tc>
+        <w:tc>
+          <w:tcPr>
+            <w:tcW w:w="1745" w:type="dxa"/>
+            <w:noWrap/>
+            <w:hideMark/>
+          </w:tcPr>
+          <w:p>
+            <w:r>
+              <w:t>(0.31, 0.5, 0.69)</w:t>
+            </w:r>
+          </w:p>
+        </w:tc>
+        <w:tc>
+          <w:tcPr>
+            <w:tcW w:w="1745" w:type="dxa"/>
+            <w:noWrap/>
+            <w:hideMark/>
+          </w:tcPr>
+          <w:p>
+            <w:r>
+              <w:t>(0.05, 0.26, 0.45)</w:t>
+            </w:r>
+          </w:p>
+        </w:tc>
+      </w:tr>
+      <w:tr>
+        <w:trPr>
+          <w:trHeight w:val="300"/>
+        </w:trPr>
+        <w:tc>
+          <w:tcPr>
+            <w:tcW w:w="2140" w:type="dxa"/>
+            <w:noWrap/>
+            <w:hideMark/>
+          </w:tcPr>
+          <w:p>
+            <w:r>
+              <w:t>Campus Tour</w:t>
+            </w:r>
+          </w:p>
+        </w:tc>
+        <w:tc>
+          <w:tcPr>
+            <w:tcW w:w="1745" w:type="dxa"/>
+            <w:noWrap/>
+            <w:hideMark/>
+          </w:tcPr>
+          <w:p>
+            <w:r>
+              <w:t>(1.66, 1.98, 2.33)</w:t>
+            </w:r>
+          </w:p>
+        </w:tc>
+        <w:tc>
+          <w:tcPr>
+            <w:tcW w:w="1745" w:type="dxa"/>
+            <w:noWrap/>
+            <w:hideMark/>
+          </w:tcPr>
+          <w:p>
+            <w:r>
+              <w:t>(1.27, 1.66, 2.03)</w:t>
+            </w:r>
+          </w:p>
+        </w:tc>
+        <w:tc>
+          <w:tcPr>
+            <w:tcW w:w="1745" w:type="dxa"/>
+            <w:noWrap/>
+            <w:hideMark/>
+          </w:tcPr>
+          <w:p>
+            <w:r>
+              <w:t>(1.44, 1.7, 1.96)</w:t>
+            </w:r>
+          </w:p>
+        </w:tc>
+        <w:tc>
+          <w:tcPr>
+            <w:tcW w:w="1745" w:type="dxa"/>
+            <w:noWrap/>
+            <w:hideMark/>
+          </w:tcPr>
+          <w:p>
+            <w:r>
+              <w:t>(1.6, 1.83, 2.08)</w:t>
+            </w:r>
+          </w:p>
+        </w:tc>
+        <w:tc>
+          <w:tcPr>
+            <w:tcW w:w="1745" w:type="dxa"/>
+            <w:noWrap/>
+            <w:hideMark/>
+          </w:tcPr>
+          <w:p>
+            <w:r>
+              <w:t>(1.44, 1.67, 1.89)</w:t>
+            </w:r>
+          </w:p>
+        </w:tc>
+        <w:tc>
+          <w:tcPr>
+            <w:tcW w:w="1745" w:type="dxa"/>
+            <w:noWrap/>
+            <w:hideMark/>
+          </w:tcPr>
+          <w:p>
+            <w:r>
+              <w:t>(1.52, 1.75, 1.97)</w:t>
+            </w:r>
+          </w:p>
+        </w:tc>
+        <w:tc>
+          <w:tcPr>
+            <w:tcW w:w="1745" w:type="dxa"/>
+            <w:noWrap/>
+            <w:hideMark/>
+          </w:tcPr>
+          <w:p>
+            <w:r>
+              <w:t>(1.55, 1.75, 1.95)</w:t>
+            </w:r>
+          </w:p>
+        </w:tc>
+        <w:tc>
+          <w:tcPr>
+            <w:tcW w:w="1745" w:type="dxa"/>
+            <w:noWrap/>
+            <w:hideMark/>
+          </w:tcPr>
+          <w:p>
+            <w:r>
+              <w:t>(1.44, 1.66, 1.86)</w:t>
+            </w:r>
+          </w:p>
+        </w:tc>
+      </w:tr>
+      <w:tr>
+        <w:trPr>
+          <w:trHeight w:val="300"/>
+        </w:trPr>
+        <w:tc>
+          <w:tcPr>
+            <w:tcW w:w="2140" w:type="dxa"/>
+            <w:noWrap/>
+            <w:hideMark/>
+          </w:tcPr>
+          <w:p>
+            <w:r>
+              <w:t>Decision Day Event</w:t>
+            </w:r>
+          </w:p>
+        </w:tc>
+        <w:tc>
+          <w:tcPr>
+            <w:tcW w:w="1745" w:type="dxa"/>
+            <w:noWrap/>
+            <w:hideMark/>
+          </w:tcPr>
+          <w:p>
+            <w:r>
+              <w:t>(1.68, 1.92, 2.16)</w:t>
+            </w:r>
+          </w:p>
+        </w:tc>
+        <w:tc>
+          <w:tcPr>
+            <w:tcW w:w="1745" w:type="dxa"/>
+            <w:noWrap/>
+            <w:hideMark/>
+          </w:tcPr>
+          <w:p>
+            <w:r>
+              <w:t>(1.62, 1.89, 2.16)</w:t>
+            </w:r>
+          </w:p>
+        </w:tc>
+        <w:tc>
+          <w:tcPr>
+            <w:tcW w:w="1745" w:type="dxa"/>
+            <w:noWrap/>
+            <w:hideMark/>
+          </w:tcPr>
+          <w:p>
+            <w:r>
+              <w:t>(1.32, 1.57, 1.81)</w:t>
+            </w:r>
+          </w:p>
+        </w:tc>
+        <w:tc>
+          <w:tcPr>
+            <w:tcW w:w="1745" w:type="dxa"/>
+            <w:noWrap/>
+            <w:hideMark/>
+          </w:tcPr>
+          <w:p>
+            <w:r>
+              <w:t>(1.12, 1.39, 1.65)</w:t>
+            </w:r>
+          </w:p>
+        </w:tc>
+        <w:tc>
+          <w:tcPr>
+            <w:tcW w:w="1745" w:type="dxa"/>
+            <w:noWrap/>
+            <w:hideMark/>
+          </w:tcPr>
+          <w:p>
+            <w:r>
+              <w:t>(1.15, 1.42, 1.68)</w:t>
+            </w:r>
+          </w:p>
+        </w:tc>
+        <w:tc>
+          <w:tcPr>
+            <w:tcW w:w="1745" w:type="dxa"/>
+            <w:noWrap/>
+            <w:hideMark/>
+          </w:tcPr>
+          <w:p>
+            <w:r>
+              <w:t>(1.44, 1.66, 1.88)</w:t>
+            </w:r>
+          </w:p>
+        </w:tc>
+        <w:tc>
+          <w:tcPr>
+            <w:tcW w:w="1745" w:type="dxa"/>
+            <w:noWrap/>
+            <w:hideMark/>
+          </w:tcPr>
+          <w:p>
+            <w:r>
+              <w:t>(1.11, 1.35, 1.59)</w:t>
+            </w:r>
+          </w:p>
+        </w:tc>
+        <w:tc>
+          <w:tcPr>
+            <w:tcW w:w="1745" w:type="dxa"/>
+            <w:noWrap/>
+            <w:hideMark/>
+          </w:tcPr>
+          <w:p>
+            <w:r>
+              <w:t>(1.01, 1.31, 1.59)</w:t>
+            </w:r>
+          </w:p>
+        </w:tc>
+      </w:tr>
+      <w:tr>
+        <w:trPr>
+          <w:trHeight w:val="300"/>
+        </w:trPr>
+        <w:tc>
+          <w:tcPr>
+            <w:tcW w:w="2140" w:type="dxa"/>
+            <w:noWrap/>
+            <w:hideMark/>
+          </w:tcPr>
+          <w:p>
+            <w:r>
+              <w:t>Delay Review</w:t>
+            </w:r>
+          </w:p>
+        </w:tc>
+        <w:tc>
+          <w:tcPr>
+            <w:tcW w:w="1745" w:type="dxa"/>
+            <w:noWrap/>
+            <w:hideMark/>
+          </w:tcPr>
+          <w:p>
+            <w:r>
+              <w:t>(-0.6, -0.35, -0.1)</w:t>
+            </w:r>
+          </w:p>
+        </w:tc>
+        <w:tc>
+          <w:tcPr>
+            <w:tcW w:w="1745" w:type="dxa"/>
+            <w:noWrap/>
+            <w:hideMark/>
+          </w:tcPr>
+          <w:p>
+            <w:r>
+              <w:t>(-0.54, -0.26, 0.01)</w:t>
+            </w:r>
+          </w:p>
+        </w:tc>
+        <w:tc>
+          <w:tcPr>
+            <w:tcW w:w="1745" w:type="dxa"/>
+            <w:noWrap/>
+            <w:hideMark/>
+          </w:tcPr>
+          <w:p>
+            <w:r>
+              <w:t>(-0.51, -0.28, -0.07)</w:t>
+            </w:r>
+          </w:p>
+        </w:tc>
+        <w:tc>
+          <w:tcPr>
+            <w:tcW w:w="1745" w:type="dxa"/>
+            <w:noWrap/>
+            <w:hideMark/>
+          </w:tcPr>
+          <w:p>
+            <w:r>
+              <w:t>(-0.31, -0.08, 0.17)</w:t>
+            </w:r>
+          </w:p>
+        </w:tc>
+        <w:tc>
+          <w:tcPr>
+            <w:tcW w:w="1745" w:type="dxa"/>
+            <w:noWrap/>
+            <w:hideMark/>
+          </w:tcPr>
+          <w:p>
+            <w:r>
+              <w:t>(-0.36, -0.14, 0.07)</w:t>
+            </w:r>
+          </w:p>
+        </w:tc>
+        <w:tc>
+          <w:tcPr>
+            <w:tcW w:w="1745" w:type="dxa"/>
+            <w:noWrap/>
+            <w:hideMark/>
+          </w:tcPr>
+          <w:p>
+            <w:r>
+              <w:t>(-0.32, -0.1, 0.09)</w:t>
+            </w:r>
+          </w:p>
+        </w:tc>
+        <w:tc>
+          <w:tcPr>
+            <w:tcW w:w="1745" w:type="dxa"/>
+            <w:noWrap/>
+            <w:hideMark/>
+          </w:tcPr>
+          <w:p>
+            <w:r>
+              <w:t>(-0.14, 0.04, 0.22)</w:t>
+            </w:r>
+          </w:p>
+        </w:tc>
+        <w:tc>
+          <w:tcPr>
+            <w:tcW w:w="1745" w:type="dxa"/>
+            <w:noWrap/>
+            <w:hideMark/>
+          </w:tcPr>
+          <w:p>
+            <w:r>
+              <w:t>(-0.09, 0.08, 0.26)</w:t>
+            </w:r>
+          </w:p>
+        </w:tc>
+      </w:tr>
+    </w:tbl>
+    <w:p/>
+    <w:p>
+      <w:r>
+        <w:lastRenderedPageBreak/>
+        <w:drawing>
+          <wp:inline distT="0" distB="0" distL="0" distR="0" wp14:anchorId="5A6E122E" wp14:editId="4BBC5789">
+            <wp:extent cx="5696745" cy="3810532"/>
+            <wp:effectExtent l="0" t="0" r="0" b="0"/>
+            <wp:docPr id="1" name="Picture 1" descr="Chart, line chart&#10;&#10;Description automatically generated"/>
+            <wp:cNvGraphicFramePr>
+              <a:graphicFrameLocks xmlns:a="http://schemas.openxmlformats.org/drawingml/2006/main" noChangeAspect="1"/>
+            </wp:cNvGraphicFramePr>
+            <a:graphic xmlns:a="http://schemas.openxmlformats.org/drawingml/2006/main">
+              <a:graphicData uri="http://schemas.openxmlformats.org/drawingml/2006/picture">
+                <pic:pic xmlns:pic="http://schemas.openxmlformats.org/drawingml/2006/picture">
+                  <pic:nvPicPr>
+                    <pic:cNvPr id="1" name="Picture 1" descr="Chart, line chart&#10;&#10;Description automatically generated"/>
+                    <pic:cNvPicPr/>
+                  </pic:nvPicPr>
+                  <pic:blipFill>
+                    <a:blip r:embed="rId4"/>
+                    <a:stretch>
+                      <a:fillRect/>
+                    </a:stretch>
+                  </pic:blipFill>
+                  <pic:spPr>
+                    <a:xfrm>
+                      <a:off x="0" y="0"/>
+                      <a:ext cx="5696745" cy="3810532"/>
+                    </a:xfrm>
+                    <a:prstGeom prst="rect">
+                      <a:avLst/>
+                    </a:prstGeom>
+                  </pic:spPr>
+                </pic:pic>
+              </a:graphicData>
+            </a:graphic>
+          </wp:inline>
+        </w:drawing>
+      </w:r>
+    </w:p>
+    <w:p>
+      <w:r>
+        <w:t xml:space="preserve">Figure 1. </w:t>
+      </w:r>
+      <w:r>
+        <w:t>V</w:t>
+      </w:r>
+      <w:r>
+        <w:t xml:space="preserve">isualization of time-varying effects; selected variables: </w:t>
+      </w:r>
+      <w:r>
+        <w:t>Pell</w:t>
+      </w:r>
+      <w:r>
+        <w:t xml:space="preserve">, </w:t>
+      </w:r>
+      <w:r>
+        <w:t xml:space="preserve">Gender, Early </w:t>
+      </w:r>
+      <w:r>
+        <w:t>e</w:t>
+      </w:r>
+      <w:r>
+        <w:t xml:space="preserve">vents and </w:t>
+      </w:r>
+      <w:r>
+        <w:t xml:space="preserve">Decision Day </w:t>
+      </w:r>
+      <w:proofErr w:type="gramStart"/>
+      <w:r>
+        <w:t>event</w:t>
+      </w:r>
+      <w:proofErr w:type="gramEnd"/>
+      <w:r>
+        <w:t>; compare period 1 and period 8</w:t>
+      </w:r>
+    </w:p>
+    <w:p/>
+    <w:p/>
+    <w:p>
+      <w:r>
+        <w:rPr>
+          <w:noProof/>
+        </w:rPr>
+        <w:lastRenderedPageBreak/>
+        <w:drawing>
+          <wp:inline distT="0" distB="0" distL="0" distR="0" wp14:anchorId="5321C1EF" wp14:editId="5119D261">
+            <wp:extent cx="5725324" cy="3810532"/>
+            <wp:effectExtent l="0" t="0" r="8890" b="0"/>
+            <wp:docPr id="4" name="Picture 4" descr="Chart, box and whisker chart&#10;&#10;Description automatically generated"/>
+            <wp:cNvGraphicFramePr>
+              <a:graphicFrameLocks xmlns:a="http://schemas.openxmlformats.org/drawingml/2006/main" noChangeAspect="1"/>
+            </wp:cNvGraphicFramePr>
+            <a:graphic xmlns:a="http://schemas.openxmlformats.org/drawingml/2006/main">
+              <a:graphicData uri="http://schemas.openxmlformats.org/drawingml/2006/picture">
+                <pic:pic xmlns:pic="http://schemas.openxmlformats.org/drawingml/2006/picture">
+                  <pic:nvPicPr>
+                    <pic:cNvPr id="4" name="Picture 4" descr="Chart, box and whisker chart&#10;&#10;Description automatically generated"/>
+                    <pic:cNvPicPr/>
+                  </pic:nvPicPr>
+                  <pic:blipFill>
+                    <a:blip r:embed="rId5"/>
+                    <a:stretch>
+                      <a:fillRect/>
+                    </a:stretch>
+                  </pic:blipFill>
+                  <pic:spPr>
+                    <a:xfrm>
+                      <a:off x="0" y="0"/>
+                      <a:ext cx="5725324" cy="3810532"/>
+                    </a:xfrm>
+                    <a:prstGeom prst="rect">
+                      <a:avLst/>
+                    </a:prstGeom>
+                  </pic:spPr>
+                </pic:pic>
+              </a:graphicData>
+            </a:graphic>
+          </wp:inline>
+        </w:drawing>
+      </w:r>
+    </w:p>
     <w:sectPr>
       <w:pgSz w:w="12240" w:h="15840"/>
       <w:pgMar w:top="1440" w:right="1440" w:bottom="1440" w:left="1440" w:header="720" w:footer="720" w:gutter="0"/>

</xml_diff>

<commit_message>
First attempt for Fall 2021
</commit_message>
<xml_diff>
--- a/Tables and Graphs.docx
+++ b/Tables and Graphs.docx
@@ -1024,13 +1024,8 @@
           </w:tcPr>
           <w:p>
             <w:r>
-              <w:t xml:space="preserve">Inst </w:t>
-            </w:r>
-            <w:proofErr w:type="spellStart"/>
-            <w:r>
-              <w:t>FinAid</w:t>
-            </w:r>
-            <w:proofErr w:type="spellEnd"/>
+              <w:t>Inst FinAid</w:t>
+            </w:r>
           </w:p>
         </w:tc>
         <w:tc>
@@ -6822,7 +6817,16 @@
         <w:t>V</w:t>
       </w:r>
       <w:r>
-        <w:t xml:space="preserve">isualization of time-varying effects; selected variables: </w:t>
+        <w:t>isualization of time-varying effects</w:t>
+      </w:r>
+      <w:r>
+        <w:t xml:space="preserve"> </w:t>
+      </w:r>
+      <w:r>
+        <w:t>in period 1 and period 8</w:t>
+      </w:r>
+      <w:r>
+        <w:t xml:space="preserve">; selected variables: </w:t>
       </w:r>
       <w:r>
         <w:t>Pell</w:t>
@@ -6840,30 +6844,18 @@
         <w:t xml:space="preserve">vents and </w:t>
       </w:r>
       <w:r>
-        <w:t xml:space="preserve">Decision Day </w:t>
-      </w:r>
-      <w:proofErr w:type="gramStart"/>
-      <w:r>
-        <w:t>event</w:t>
-      </w:r>
-      <w:proofErr w:type="gramEnd"/>
-      <w:r>
-        <w:t>; compare period 1 and period 8</w:t>
+        <w:t>Decision Day event</w:t>
       </w:r>
     </w:p>
     <w:p/>
-    <w:p/>
     <w:p>
       <w:r>
-        <w:rPr>
-          <w:noProof/>
-        </w:rPr>
         <w:lastRenderedPageBreak/>
         <w:drawing>
-          <wp:inline distT="0" distB="0" distL="0" distR="0" wp14:anchorId="5321C1EF" wp14:editId="5119D261">
-            <wp:extent cx="5725324" cy="3810532"/>
-            <wp:effectExtent l="0" t="0" r="8890" b="0"/>
-            <wp:docPr id="4" name="Picture 4" descr="Chart, box and whisker chart&#10;&#10;Description automatically generated"/>
+          <wp:inline distT="0" distB="0" distL="0" distR="0" wp14:anchorId="019C57AF" wp14:editId="65DC78EA">
+            <wp:extent cx="5715798" cy="3820058"/>
+            <wp:effectExtent l="0" t="0" r="0" b="9525"/>
+            <wp:docPr id="2" name="Picture 2" descr="Chart, line chart&#10;&#10;Description automatically generated"/>
             <wp:cNvGraphicFramePr>
               <a:graphicFrameLocks xmlns:a="http://schemas.openxmlformats.org/drawingml/2006/main" noChangeAspect="1"/>
             </wp:cNvGraphicFramePr>
@@ -6871,7 +6863,7 @@
               <a:graphicData uri="http://schemas.openxmlformats.org/drawingml/2006/picture">
                 <pic:pic xmlns:pic="http://schemas.openxmlformats.org/drawingml/2006/picture">
                   <pic:nvPicPr>
-                    <pic:cNvPr id="4" name="Picture 4" descr="Chart, box and whisker chart&#10;&#10;Description automatically generated"/>
+                    <pic:cNvPr id="2" name="Picture 2" descr="Chart, line chart&#10;&#10;Description automatically generated"/>
                     <pic:cNvPicPr/>
                   </pic:nvPicPr>
                   <pic:blipFill>
@@ -6883,7 +6875,7 @@
                   <pic:spPr>
                     <a:xfrm>
                       <a:off x="0" y="0"/>
-                      <a:ext cx="5725324" cy="3810532"/>
+                      <a:ext cx="5715798" cy="3820058"/>
                     </a:xfrm>
                     <a:prstGeom prst="rect">
                       <a:avLst/>
@@ -6896,6 +6888,54 @@
         </w:drawing>
       </w:r>
     </w:p>
+    <w:p>
+      <w:r>
+        <w:t xml:space="preserve">Figure </w:t>
+      </w:r>
+      <w:r>
+        <w:t>2</w:t>
+      </w:r>
+      <w:r>
+        <w:t>. Visualization of time-</w:t>
+      </w:r>
+      <w:r>
+        <w:t>independent</w:t>
+      </w:r>
+      <w:r>
+        <w:t xml:space="preserve"> effects</w:t>
+      </w:r>
+      <w:r>
+        <w:t xml:space="preserve"> in </w:t>
+      </w:r>
+      <w:r>
+        <w:t xml:space="preserve">period 1 and period 8; selected variables: </w:t>
+      </w:r>
+      <w:r>
+        <w:t>Loan Offered</w:t>
+      </w:r>
+      <w:r>
+        <w:t xml:space="preserve">, </w:t>
+      </w:r>
+      <w:r>
+        <w:t>Major Change</w:t>
+      </w:r>
+      <w:r>
+        <w:t xml:space="preserve">, </w:t>
+      </w:r>
+      <w:r>
+        <w:t>Campus Tour</w:t>
+      </w:r>
+      <w:r>
+        <w:t xml:space="preserve"> and </w:t>
+      </w:r>
+      <w:r>
+        <w:t>Home Distance</w:t>
+      </w:r>
+      <w:r>
+        <w:t xml:space="preserve"> </w:t>
+      </w:r>
+    </w:p>
+    <w:p/>
     <w:sectPr>
       <w:pgSz w:w="12240" w:h="15840"/>
       <w:pgMar w:top="1440" w:right="1440" w:bottom="1440" w:left="1440" w:header="720" w:footer="720" w:gutter="0"/>

</xml_diff>

<commit_message>
Comparison for time-varying effects
</commit_message>
<xml_diff>
--- a/Tables and Graphs.docx
+++ b/Tables and Graphs.docx
@@ -6771,6 +6771,9 @@
     <w:p/>
     <w:p>
       <w:r>
+        <w:rPr>
+          <w:noProof/>
+        </w:rPr>
         <w:lastRenderedPageBreak/>
         <w:drawing>
           <wp:inline distT="0" distB="0" distL="0" distR="0" wp14:anchorId="5A6E122E" wp14:editId="4BBC5789">
@@ -6820,19 +6823,13 @@
         <w:t>isualization of time-varying effects</w:t>
       </w:r>
       <w:r>
-        <w:t xml:space="preserve"> </w:t>
-      </w:r>
-      <w:r>
-        <w:t>in period 1 and period 8</w:t>
+        <w:t xml:space="preserve"> in period 1 and period 8</w:t>
       </w:r>
       <w:r>
         <w:t xml:space="preserve">; selected variables: </w:t>
       </w:r>
       <w:r>
-        <w:t>Pell</w:t>
-      </w:r>
-      <w:r>
-        <w:t xml:space="preserve">, </w:t>
+        <w:t xml:space="preserve">Pell, </w:t>
       </w:r>
       <w:r>
         <w:t xml:space="preserve">Gender, Early </w:t>
@@ -6850,6 +6847,9 @@
     <w:p/>
     <w:p>
       <w:r>
+        <w:rPr>
+          <w:noProof/>
+        </w:rPr>
         <w:lastRenderedPageBreak/>
         <w:drawing>
           <wp:inline distT="0" distB="0" distL="0" distR="0" wp14:anchorId="019C57AF" wp14:editId="65DC78EA">
@@ -6890,52 +6890,55 @@
     </w:p>
     <w:p>
       <w:r>
-        <w:t xml:space="preserve">Figure </w:t>
-      </w:r>
-      <w:r>
-        <w:t>2</w:t>
-      </w:r>
-      <w:r>
-        <w:t>. Visualization of time-</w:t>
-      </w:r>
-      <w:r>
-        <w:t>independent</w:t>
-      </w:r>
-      <w:r>
-        <w:t xml:space="preserve"> effects</w:t>
-      </w:r>
-      <w:r>
-        <w:t xml:space="preserve"> in </w:t>
-      </w:r>
-      <w:r>
-        <w:t xml:space="preserve">period 1 and period 8; selected variables: </w:t>
-      </w:r>
-      <w:r>
-        <w:t>Loan Offered</w:t>
-      </w:r>
-      <w:r>
-        <w:t xml:space="preserve">, </w:t>
-      </w:r>
-      <w:r>
-        <w:t>Major Change</w:t>
-      </w:r>
-      <w:r>
-        <w:t xml:space="preserve">, </w:t>
-      </w:r>
-      <w:r>
-        <w:t>Campus Tour</w:t>
-      </w:r>
-      <w:r>
-        <w:t xml:space="preserve"> and </w:t>
-      </w:r>
-      <w:r>
-        <w:t>Home Distance</w:t>
-      </w:r>
-      <w:r>
-        <w:t xml:space="preserve"> </w:t>
+        <w:t xml:space="preserve">Figure 2. Visualization of time-independent effects in period 1 and period 8; selected variables: Loan Offered, Major Change, Campus Tour and Home Distance </w:t>
       </w:r>
     </w:p>
     <w:p/>
+    <w:p>
+      <w:r>
+        <w:lastRenderedPageBreak/>
+        <w:drawing>
+          <wp:inline distT="0" distB="0" distL="0" distR="0" wp14:anchorId="64B99510" wp14:editId="3E987BED">
+            <wp:extent cx="5696745" cy="3829584"/>
+            <wp:effectExtent l="0" t="0" r="0" b="0"/>
+            <wp:docPr id="3" name="Picture 3" descr="Chart, line chart&#10;&#10;Description automatically generated"/>
+            <wp:cNvGraphicFramePr>
+              <a:graphicFrameLocks xmlns:a="http://schemas.openxmlformats.org/drawingml/2006/main" noChangeAspect="1"/>
+            </wp:cNvGraphicFramePr>
+            <a:graphic xmlns:a="http://schemas.openxmlformats.org/drawingml/2006/main">
+              <a:graphicData uri="http://schemas.openxmlformats.org/drawingml/2006/picture">
+                <pic:pic xmlns:pic="http://schemas.openxmlformats.org/drawingml/2006/picture">
+                  <pic:nvPicPr>
+                    <pic:cNvPr id="3" name="Picture 3" descr="Chart, line chart&#10;&#10;Description automatically generated"/>
+                    <pic:cNvPicPr/>
+                  </pic:nvPicPr>
+                  <pic:blipFill>
+                    <a:blip r:embed="rId6"/>
+                    <a:stretch>
+                      <a:fillRect/>
+                    </a:stretch>
+                  </pic:blipFill>
+                  <pic:spPr>
+                    <a:xfrm>
+                      <a:off x="0" y="0"/>
+                      <a:ext cx="5696745" cy="3829584"/>
+                    </a:xfrm>
+                    <a:prstGeom prst="rect">
+                      <a:avLst/>
+                    </a:prstGeom>
+                  </pic:spPr>
+                </pic:pic>
+              </a:graphicData>
+            </a:graphic>
+          </wp:inline>
+        </w:drawing>
+      </w:r>
+    </w:p>
+    <w:p>
+      <w:r>
+        <w:t>Figure 3. Comparison of baseline forces for the three falls</w:t>
+      </w:r>
+    </w:p>
     <w:sectPr>
       <w:pgSz w:w="12240" w:h="15840"/>
       <w:pgMar w:top="1440" w:right="1440" w:bottom="1440" w:left="1440" w:header="720" w:footer="720" w:gutter="0"/>
@@ -7348,6 +7351,7 @@
   <w:style w:type="character" w:default="1" w:styleId="DefaultParagraphFont">
     <w:name w:val="Default Paragraph Font"/>
     <w:uiPriority w:val="1"/>
+    <w:semiHidden/>
     <w:unhideWhenUsed/>
   </w:style>
   <w:style w:type="table" w:default="1" w:styleId="TableNormal">

</xml_diff>

<commit_message>
Finish results and findings
</commit_message>
<xml_diff>
--- a/Tables and Graphs.docx
+++ b/Tables and Graphs.docx
@@ -1024,8 +1024,13 @@
           </w:tcPr>
           <w:p>
             <w:r>
-              <w:t>Inst FinAid</w:t>
-            </w:r>
+              <w:t xml:space="preserve">Inst </w:t>
+            </w:r>
+            <w:proofErr w:type="spellStart"/>
+            <w:r>
+              <w:t>FinAid</w:t>
+            </w:r>
+            <w:proofErr w:type="spellEnd"/>
           </w:p>
         </w:tc>
         <w:tc>
@@ -6769,17 +6774,15 @@
       </w:tr>
     </w:tbl>
     <w:p/>
+    <w:p/>
     <w:p>
       <w:r>
-        <w:rPr>
-          <w:noProof/>
-        </w:rPr>
         <w:lastRenderedPageBreak/>
         <w:drawing>
-          <wp:inline distT="0" distB="0" distL="0" distR="0" wp14:anchorId="5A6E122E" wp14:editId="4BBC5789">
-            <wp:extent cx="5696745" cy="3810532"/>
-            <wp:effectExtent l="0" t="0" r="0" b="0"/>
-            <wp:docPr id="1" name="Picture 1" descr="Chart, line chart&#10;&#10;Description automatically generated"/>
+          <wp:inline distT="0" distB="0" distL="0" distR="0" wp14:anchorId="6647BA43" wp14:editId="68C17833">
+            <wp:extent cx="5687219" cy="3781953"/>
+            <wp:effectExtent l="0" t="0" r="8890" b="9525"/>
+            <wp:docPr id="1" name="Picture 1" descr="Box and whisker chart&#10;&#10;Description automatically generated with low confidence"/>
             <wp:cNvGraphicFramePr>
               <a:graphicFrameLocks xmlns:a="http://schemas.openxmlformats.org/drawingml/2006/main" noChangeAspect="1"/>
             </wp:cNvGraphicFramePr>
@@ -6787,7 +6790,7 @@
               <a:graphicData uri="http://schemas.openxmlformats.org/drawingml/2006/picture">
                 <pic:pic xmlns:pic="http://schemas.openxmlformats.org/drawingml/2006/picture">
                   <pic:nvPicPr>
-                    <pic:cNvPr id="1" name="Picture 1" descr="Chart, line chart&#10;&#10;Description automatically generated"/>
+                    <pic:cNvPr id="1" name="Picture 1" descr="Box and whisker chart&#10;&#10;Description automatically generated with low confidence"/>
                     <pic:cNvPicPr/>
                   </pic:nvPicPr>
                   <pic:blipFill>
@@ -6799,7 +6802,7 @@
                   <pic:spPr>
                     <a:xfrm>
                       <a:off x="0" y="0"/>
-                      <a:ext cx="5696745" cy="3810532"/>
+                      <a:ext cx="5687219" cy="3781953"/>
                     </a:xfrm>
                     <a:prstGeom prst="rect">
                       <a:avLst/>
@@ -6813,132 +6816,30 @@
       </w:r>
     </w:p>
     <w:p>
+      <w:pPr>
+        <w:rPr>
+          <w:rFonts w:hint="eastAsia"/>
+        </w:rPr>
+      </w:pPr>
       <w:r>
         <w:t xml:space="preserve">Figure 1. </w:t>
       </w:r>
       <w:r>
-        <w:t>V</w:t>
+        <w:t xml:space="preserve">Boxplots of the </w:t>
       </w:r>
       <w:r>
-        <w:t>isualization of time-varying effects</w:t>
+        <w:t xml:space="preserve">distributions of the parameter estimates of baseline force, Financial Aid, </w:t>
       </w:r>
+      <w:proofErr w:type="gramStart"/>
       <w:r>
-        <w:t xml:space="preserve"> in period 1 and period 8</w:t>
+        <w:t>Gender</w:t>
       </w:r>
+      <w:proofErr w:type="gramEnd"/>
       <w:r>
-        <w:t xml:space="preserve">; selected variables: </w:t>
-      </w:r>
-      <w:r>
-        <w:t xml:space="preserve">Pell, </w:t>
-      </w:r>
-      <w:r>
-        <w:t xml:space="preserve">Gender, Early </w:t>
-      </w:r>
-      <w:r>
-        <w:t>e</w:t>
-      </w:r>
-      <w:r>
-        <w:t xml:space="preserve">vents and </w:t>
-      </w:r>
-      <w:r>
-        <w:t>Decision Day event</w:t>
+        <w:t xml:space="preserve"> and Honors Program among the three years</w:t>
       </w:r>
     </w:p>
     <w:p/>
-    <w:p>
-      <w:r>
-        <w:rPr>
-          <w:noProof/>
-        </w:rPr>
-        <w:lastRenderedPageBreak/>
-        <w:drawing>
-          <wp:inline distT="0" distB="0" distL="0" distR="0" wp14:anchorId="019C57AF" wp14:editId="65DC78EA">
-            <wp:extent cx="5715798" cy="3820058"/>
-            <wp:effectExtent l="0" t="0" r="0" b="9525"/>
-            <wp:docPr id="2" name="Picture 2" descr="Chart, line chart&#10;&#10;Description automatically generated"/>
-            <wp:cNvGraphicFramePr>
-              <a:graphicFrameLocks xmlns:a="http://schemas.openxmlformats.org/drawingml/2006/main" noChangeAspect="1"/>
-            </wp:cNvGraphicFramePr>
-            <a:graphic xmlns:a="http://schemas.openxmlformats.org/drawingml/2006/main">
-              <a:graphicData uri="http://schemas.openxmlformats.org/drawingml/2006/picture">
-                <pic:pic xmlns:pic="http://schemas.openxmlformats.org/drawingml/2006/picture">
-                  <pic:nvPicPr>
-                    <pic:cNvPr id="2" name="Picture 2" descr="Chart, line chart&#10;&#10;Description automatically generated"/>
-                    <pic:cNvPicPr/>
-                  </pic:nvPicPr>
-                  <pic:blipFill>
-                    <a:blip r:embed="rId5"/>
-                    <a:stretch>
-                      <a:fillRect/>
-                    </a:stretch>
-                  </pic:blipFill>
-                  <pic:spPr>
-                    <a:xfrm>
-                      <a:off x="0" y="0"/>
-                      <a:ext cx="5715798" cy="3820058"/>
-                    </a:xfrm>
-                    <a:prstGeom prst="rect">
-                      <a:avLst/>
-                    </a:prstGeom>
-                  </pic:spPr>
-                </pic:pic>
-              </a:graphicData>
-            </a:graphic>
-          </wp:inline>
-        </w:drawing>
-      </w:r>
-    </w:p>
-    <w:p>
-      <w:r>
-        <w:t xml:space="preserve">Figure 2. Visualization of time-independent effects in period 1 and period 8; selected variables: Loan Offered, Major Change, Campus Tour and Home Distance </w:t>
-      </w:r>
-    </w:p>
-    <w:p/>
-    <w:p>
-      <w:r>
-        <w:lastRenderedPageBreak/>
-        <w:drawing>
-          <wp:inline distT="0" distB="0" distL="0" distR="0" wp14:anchorId="64B99510" wp14:editId="3E987BED">
-            <wp:extent cx="5696745" cy="3829584"/>
-            <wp:effectExtent l="0" t="0" r="0" b="0"/>
-            <wp:docPr id="3" name="Picture 3" descr="Chart, line chart&#10;&#10;Description automatically generated"/>
-            <wp:cNvGraphicFramePr>
-              <a:graphicFrameLocks xmlns:a="http://schemas.openxmlformats.org/drawingml/2006/main" noChangeAspect="1"/>
-            </wp:cNvGraphicFramePr>
-            <a:graphic xmlns:a="http://schemas.openxmlformats.org/drawingml/2006/main">
-              <a:graphicData uri="http://schemas.openxmlformats.org/drawingml/2006/picture">
-                <pic:pic xmlns:pic="http://schemas.openxmlformats.org/drawingml/2006/picture">
-                  <pic:nvPicPr>
-                    <pic:cNvPr id="3" name="Picture 3" descr="Chart, line chart&#10;&#10;Description automatically generated"/>
-                    <pic:cNvPicPr/>
-                  </pic:nvPicPr>
-                  <pic:blipFill>
-                    <a:blip r:embed="rId6"/>
-                    <a:stretch>
-                      <a:fillRect/>
-                    </a:stretch>
-                  </pic:blipFill>
-                  <pic:spPr>
-                    <a:xfrm>
-                      <a:off x="0" y="0"/>
-                      <a:ext cx="5696745" cy="3829584"/>
-                    </a:xfrm>
-                    <a:prstGeom prst="rect">
-                      <a:avLst/>
-                    </a:prstGeom>
-                  </pic:spPr>
-                </pic:pic>
-              </a:graphicData>
-            </a:graphic>
-          </wp:inline>
-        </w:drawing>
-      </w:r>
-    </w:p>
-    <w:p>
-      <w:r>
-        <w:t>Figure 3. Comparison of baseline forces for the three falls</w:t>
-      </w:r>
-    </w:p>
     <w:sectPr>
       <w:pgSz w:w="12240" w:h="15840"/>
       <w:pgMar w:top="1440" w:right="1440" w:bottom="1440" w:left="1440" w:header="720" w:footer="720" w:gutter="0"/>

</xml_diff>